<commit_message>
Date: 11/21/2025 Set up files from UML Created basic structure for all classes based on UML diagram Created menu containg all required options Add, remove, display, search, count, and file management functionalities Only have add method fully implemented so far
</commit_message>
<xml_diff>
--- a/Final_Project_Tracker.docx
+++ b/Final_Project_Tracker.docx
@@ -120,21 +120,7 @@
         <w:rPr>
           <w:rFonts w:ascii="Times New Roman" w:hAnsi="Times New Roman" w:cs="Times New Roman"/>
         </w:rPr>
-        <w:t xml:space="preserve">etc. Not </w:t>
-      </w:r>
-      <w:proofErr w:type="gramStart"/>
-      <w:r>
-        <w:rPr>
-          <w:rFonts w:ascii="Times New Roman" w:hAnsi="Times New Roman" w:cs="Times New Roman"/>
-        </w:rPr>
-        <w:t>all of</w:t>
-      </w:r>
-      <w:proofErr w:type="gramEnd"/>
-      <w:r>
-        <w:rPr>
-          <w:rFonts w:ascii="Times New Roman" w:hAnsi="Times New Roman" w:cs="Times New Roman"/>
-        </w:rPr>
-        <w:t xml:space="preserve"> the slots are mandatory, just type of personnel, name, and number/email (I think I might try to give them a choice of which they would prefer).</w:t>
+        <w:t>etc. Not all of the slots are mandatory, just type of personnel, name, and number/email (I think I might try to give them a choice of which they would prefer).</w:t>
       </w:r>
     </w:p>
     <w:p>
@@ -152,21 +138,7 @@
         <w:rPr>
           <w:rFonts w:ascii="Times New Roman" w:hAnsi="Times New Roman" w:cs="Times New Roman"/>
         </w:rPr>
-        <w:t xml:space="preserve">Let the user be able to choose which type of people they want sorted. This </w:t>
-      </w:r>
-      <w:proofErr w:type="gramStart"/>
-      <w:r>
-        <w:rPr>
-          <w:rFonts w:ascii="Times New Roman" w:hAnsi="Times New Roman" w:cs="Times New Roman"/>
-        </w:rPr>
-        <w:t>way</w:t>
-      </w:r>
-      <w:proofErr w:type="gramEnd"/>
-      <w:r>
-        <w:rPr>
-          <w:rFonts w:ascii="Times New Roman" w:hAnsi="Times New Roman" w:cs="Times New Roman"/>
-        </w:rPr>
-        <w:t xml:space="preserve"> would be easier for them to contact those they need for production at a specific time/date. It should show those types of personnel and their info (if I were more advanced, I would put a lock on the sensitive info and make the user confirm that they were of high status to be viewing the sensitive info)</w:t>
+        <w:t>Let the user be able to choose which type of people they want sorted. This way would be easier for them to contact those they need for production at a specific time/date. It should show those types of personnel and their info (if I were more advanced, I would put a lock on the sensitive info and make the user confirm that they were of high status to be viewing the sensitive info)</w:t>
       </w:r>
     </w:p>
     <w:p>
@@ -256,7 +228,7 @@
         </w:rPr>
         <w:lastRenderedPageBreak/>
         <w:drawing>
-          <wp:inline distT="0" distB="0" distL="0" distR="0" wp14:anchorId="56015B9C" wp14:editId="56849607">
+          <wp:inline distT="0" distB="0" distL="0" distR="0" wp14:anchorId="56015B9C" wp14:editId="6A1A7183">
             <wp:extent cx="3627718" cy="2363830"/>
             <wp:effectExtent l="0" t="0" r="0" b="0"/>
             <wp:docPr id="1886901202" name="Picture 3" descr="A screenshot of a computer program&#10;&#10;AI-generated content may be incorrect."/>
@@ -303,7 +275,7 @@
           <w:noProof/>
         </w:rPr>
         <w:drawing>
-          <wp:inline distT="0" distB="0" distL="0" distR="0" wp14:anchorId="2C716B7C" wp14:editId="4147FE9D">
+          <wp:inline distT="0" distB="0" distL="0" distR="0" wp14:anchorId="2C716B7C" wp14:editId="30DEB033">
             <wp:extent cx="3639671" cy="2648482"/>
             <wp:effectExtent l="0" t="0" r="0" b="0"/>
             <wp:docPr id="1966867946" name="Picture 2" descr="A screenshot of a computer program&#10;&#10;AI-generated content may be incorrect."/>
@@ -350,7 +322,7 @@
           <w:noProof/>
         </w:rPr>
         <w:drawing>
-          <wp:inline distT="0" distB="0" distL="0" distR="0" wp14:anchorId="15D6499D" wp14:editId="1848F0BB">
+          <wp:inline distT="0" distB="0" distL="0" distR="0" wp14:anchorId="15D6499D" wp14:editId="0078AF03">
             <wp:extent cx="3651624" cy="2919739"/>
             <wp:effectExtent l="0" t="0" r="6350" b="0"/>
             <wp:docPr id="655188978" name="Picture 1" descr="A screenshot of a computer program&#10;&#10;AI-generated content may be incorrect."/>
@@ -1441,6 +1413,7 @@
   <w:style w:type="character" w:default="1" w:styleId="DefaultParagraphFont">
     <w:name w:val="Default Paragraph Font"/>
     <w:uiPriority w:val="1"/>
+    <w:semiHidden/>
     <w:unhideWhenUsed/>
   </w:style>
   <w:style w:type="table" w:default="1" w:styleId="TableNormal">

</xml_diff>